<commit_message>
Finished revisions round 1
</commit_message>
<xml_diff>
--- a/manuscript/revisions/revisions1_PG+JV.docx
+++ b/manuscript/revisions/revisions1_PG+JV.docx
@@ -989,10 +989,16 @@
       <w:r>
         <w:rPr/>
       </w:r>
-      <w:commentRangeEnd w:id="23"/>
-      <w:r>
-        <w:commentReference w:id="23"/>
-      </w:r>
+      <w:ins w:id="30" w:author="Samuel Robinson" w:date="2020-10-21T16:52:34Z">
+        <w:commentRangeEnd w:id="23"/>
+        <w:r>
+          <w:commentReference w:id="23"/>
+        </w:r>
+        <w:r>
+          <w:rPr/>
+          <w:commentReference w:id="24"/>
+        </w:r>
+      </w:ins>
       <w:r>
         <w:rPr/>
         <w:t>is a widely-distributed generalist harvestman (Opiliones: Phalangiidae), whose habitat preferences are poorly understood. They are commonly found in human-altered landscapes (Muster &amp; Meyer 2014; Van de Poel 2015) and are generally nocturnal hunters and scavengers (Halaj &amp; Cady 2000; Allard &amp; Yeargan 2005b, a).</w:t>
@@ -1107,7 +1113,7 @@
         <w:rPr/>
         <w:t xml:space="preserve"> 2014) was</w:t>
       </w:r>
-      <w:ins w:id="30" w:author="Paul Galpern" w:date="2020-09-18T13:14:00Z">
+      <w:ins w:id="31" w:author="Paul Galpern" w:date="2020-09-18T13:14:00Z">
         <w:r>
           <w:rPr/>
           <w:t xml:space="preserve"> used</w:t>
@@ -1331,12 +1337,12 @@
         <w:rPr/>
         <w:t xml:space="preserve">). </w:t>
       </w:r>
-      <w:commentRangeStart w:id="24"/>
+      <w:commentRangeStart w:id="25"/>
       <w:r>
         <w:rPr/>
         <w:t xml:space="preserve">This allows </w:t>
       </w:r>
-      <w:ins w:id="31" w:author="Paul Galpern" w:date="2020-09-18T13:14:00Z">
+      <w:ins w:id="32" w:author="Paul Galpern" w:date="2020-09-18T13:14:00Z">
         <w:r>
           <w:rPr/>
           <w:t xml:space="preserve">for </w:t>
@@ -1366,13 +1372,13 @@
         <w:rPr/>
         <w:t xml:space="preserve"> 2010). It also allows for the possibility that certain land cover types may be locally beneficial, but detr</w:t>
       </w:r>
-      <w:ins w:id="32" w:author="Vickruck, Jessica" w:date="2020-09-29T10:19:00Z">
+      <w:ins w:id="33" w:author="Vickruck, Jessica" w:date="2020-09-29T10:19:00Z">
         <w:r>
           <w:rPr/>
           <w:t>i</w:t>
         </w:r>
       </w:ins>
-      <w:del w:id="33" w:author="Vickruck, Jessica" w:date="2020-09-29T10:19:00Z">
+      <w:del w:id="34" w:author="Vickruck, Jessica" w:date="2020-09-29T10:19:00Z">
         <w:r>
           <w:rPr/>
           <w:delText>e</w:delText>
@@ -1382,9 +1388,9 @@
         <w:rPr/>
         <w:t>mental at wider scales, indicating that the cover type may not constitute a completely usable habitat.</w:t>
       </w:r>
-      <w:commentRangeEnd w:id="24"/>
-      <w:r>
-        <w:commentReference w:id="24"/>
+      <w:commentRangeEnd w:id="25"/>
+      <w:r>
+        <w:commentReference w:id="25"/>
       </w:r>
       <w:r>
         <w:rPr/>
@@ -1544,7 +1550,7 @@
         <w:rPr/>
         <w:t xml:space="preserve"> it). </w:t>
       </w:r>
-      <w:commentRangeStart w:id="25"/>
+      <w:commentRangeStart w:id="26"/>
       <w:r>
         <w:rPr>
           <w:b/>
@@ -1558,9 +1564,9 @@
       <w:r>
         <w:rPr/>
       </w:r>
-      <w:commentRangeEnd w:id="25"/>
-      <w:r>
-        <w:commentReference w:id="25"/>
+      <w:commentRangeEnd w:id="26"/>
+      <w:r>
+        <w:commentReference w:id="26"/>
       </w:r>
       <w:r>
         <w:rPr/>
@@ -1602,7 +1608,7 @@
         <w:pStyle w:val="TextBody"/>
         <w:rPr/>
       </w:pPr>
-      <w:ins w:id="34" w:author="Paul Galpern" w:date="2020-09-18T13:21:00Z">
+      <w:ins w:id="35" w:author="Paul Galpern" w:date="2020-09-18T13:21:00Z">
         <w:r>
           <w:rPr/>
           <w:t>RESULTS</w:t>
@@ -1618,12 +1624,12 @@
         <w:rPr/>
         <w:t xml:space="preserve">Grassland, cereal, and canola were the three most-abundant landcover classes surrounding our traps, accounting for 77% of land cover (Figure [fig:landscapeComp]). </w:t>
       </w:r>
-      <w:commentRangeStart w:id="26"/>
+      <w:commentRangeStart w:id="27"/>
       <w:r>
         <w:rPr/>
         <w:t xml:space="preserve">Several landscape “fingerprints" were evident in the landscape annuli, with cereal cover increasing with distance away, along with a corresponding decrease in canola cover </w:t>
       </w:r>
-      <w:commentRangeStart w:id="27"/>
+      <w:commentRangeStart w:id="28"/>
       <w:r>
         <w:rPr/>
         <w:t>(resulting in strong concurvity)</w:t>
@@ -1631,24 +1637,24 @@
       <w:r>
         <w:rPr/>
       </w:r>
+      <w:commentRangeEnd w:id="28"/>
+      <w:r>
+        <w:commentReference w:id="28"/>
+      </w:r>
+      <w:r>
+        <w:rPr/>
+        <w:t xml:space="preserve">. </w:t>
+      </w:r>
+      <w:r>
+        <w:rPr/>
+      </w:r>
       <w:commentRangeEnd w:id="27"/>
       <w:r>
         <w:commentReference w:id="27"/>
       </w:r>
       <w:r>
         <w:rPr/>
-        <w:t xml:space="preserve">. </w:t>
-      </w:r>
-      <w:r>
-        <w:rPr/>
-      </w:r>
-      <w:commentRangeEnd w:id="26"/>
-      <w:r>
-        <w:commentReference w:id="26"/>
-      </w:r>
-      <w:r>
-        <w:rPr/>
-        <w:commentReference w:id="28"/>
+        <w:commentReference w:id="29"/>
       </w:r>
       <w:r>
         <w:rPr/>
@@ -1746,7 +1752,7 @@
         <w:pStyle w:val="ImageCaption"/>
         <w:rPr/>
       </w:pPr>
-      <w:commentRangeStart w:id="29"/>
+      <w:commentRangeStart w:id="30"/>
       <w:r>
         <w:rPr/>
         <w:t>[fig:landscapeComp</w:t>
@@ -1754,13 +1760,13 @@
       <w:r>
         <w:rPr/>
       </w:r>
-      <w:commentRangeEnd w:id="29"/>
-      <w:r>
-        <w:commentReference w:id="29"/>
-      </w:r>
-      <w:r>
-        <w:rPr/>
+      <w:commentRangeEnd w:id="30"/>
+      <w:r>
         <w:commentReference w:id="30"/>
+      </w:r>
+      <w:r>
+        <w:rPr/>
+        <w:commentReference w:id="31"/>
       </w:r>
       <w:r>
         <w:rPr/>
@@ -1782,7 +1788,7 @@
         <w:rPr/>
         <w:t xml:space="preserve"> activity density was strongly influenced by trap location and landscape composition (Tables [tab:PteMelLinear], [tab:PteMelSmooth]). Canola crops had a marginally </w:t>
       </w:r>
-      <w:commentRangeStart w:id="31"/>
+      <w:commentRangeStart w:id="32"/>
       <w:r>
         <w:rPr/>
         <w:t xml:space="preserve">higher activity density of </w:t>
@@ -1800,9 +1806,9 @@
       <w:r>
         <w:rPr/>
       </w:r>
-      <w:commentRangeEnd w:id="31"/>
-      <w:r>
-        <w:commentReference w:id="31"/>
+      <w:commentRangeEnd w:id="32"/>
+      <w:r>
+        <w:commentReference w:id="32"/>
       </w:r>
       <w:r>
         <w:rPr/>
@@ -1835,7 +1841,7 @@
         <w:rPr/>
         <w:t xml:space="preserve">: 0.104, Table [tab:rSquared]), </w:t>
       </w:r>
-      <w:commentRangeStart w:id="32"/>
+      <w:commentRangeStart w:id="33"/>
       <w:r>
         <w:rPr/>
         <w:t xml:space="preserve">and nearby grassland had a neutral effect early in the summer but a negative effect later in the summer </w:t>
@@ -1843,16 +1849,16 @@
       <w:r>
         <w:rPr/>
       </w:r>
-      <w:commentRangeEnd w:id="32"/>
-      <w:r>
-        <w:commentReference w:id="32"/>
-      </w:r>
-      <w:r>
-        <w:rPr/>
+      <w:commentRangeEnd w:id="33"/>
+      <w:r>
         <w:commentReference w:id="33"/>
       </w:r>
       <w:r>
         <w:rPr/>
+        <w:commentReference w:id="34"/>
+      </w:r>
+      <w:r>
+        <w:rPr/>
         <w:t xml:space="preserve">(Figure [fig:PteMelLandscape]b), suggesting that </w:t>
       </w:r>
       <w:r>
@@ -1875,7 +1881,7 @@
         <w:rPr/>
         <w:t xml:space="preserve"> activity density than those with only local canola cover. </w:t>
       </w:r>
-      <w:commentRangeStart w:id="34"/>
+      <w:commentRangeStart w:id="35"/>
       <w:r>
         <w:rPr/>
         <w:t xml:space="preserve">Pulses acted as a late-season source, indicating that </w:t>
@@ -1893,13 +1899,13 @@
       <w:r>
         <w:rPr/>
       </w:r>
-      <w:commentRangeEnd w:id="34"/>
-      <w:r>
-        <w:commentReference w:id="34"/>
-      </w:r>
-      <w:r>
-        <w:rPr/>
+      <w:commentRangeEnd w:id="35"/>
+      <w:r>
         <w:commentReference w:id="35"/>
+      </w:r>
+      <w:r>
+        <w:rPr/>
+        <w:commentReference w:id="36"/>
       </w:r>
       <w:r>
         <w:rPr/>
@@ -1967,7 +1973,7 @@
         <w:pStyle w:val="ImageCaption"/>
         <w:rPr/>
       </w:pPr>
-      <w:commentRangeStart w:id="36"/>
+      <w:commentRangeStart w:id="37"/>
       <w:r>
         <w:rPr/>
         <w:t>[fig:PteMelLandscape</w:t>
@@ -1975,21 +1981,19 @@
       <w:r>
         <w:rPr/>
       </w:r>
-      <w:ins w:id="35" w:author="Samuel Robinson" w:date="2020-10-21T13:54:19Z">
-        <w:commentRangeEnd w:id="36"/>
-        <w:r>
-          <w:commentReference w:id="36"/>
-        </w:r>
-        <w:r>
-          <w:rPr/>
-          <w:commentReference w:id="37"/>
-        </w:r>
-      </w:ins>
+      <w:commentRangeEnd w:id="37"/>
+      <w:r>
+        <w:commentReference w:id="37"/>
+      </w:r>
+      <w:r>
+        <w:rPr/>
+        <w:commentReference w:id="38"/>
+      </w:r>
       <w:r>
         <w:rPr/>
         <w:t>]Landscape influence on Pterostichus melanarius activity density. Lines and dots represent means, and bars and shaded regions represent 95% confidence intervals (1.96 x SE). Coloured regions represent early-, mid-, and late-season effects (</w:t>
       </w:r>
-      <w:commentRangeStart w:id="38"/>
+      <w:commentRangeStart w:id="39"/>
       <w:r>
         <w:rPr/>
         <w:t>red, green, blue</w:t>
@@ -1997,13 +2001,13 @@
       <w:r>
         <w:rPr/>
       </w:r>
-      <w:commentRangeEnd w:id="38"/>
-      <w:r>
-        <w:commentReference w:id="38"/>
-      </w:r>
-      <w:r>
-        <w:rPr/>
+      <w:commentRangeEnd w:id="39"/>
+      <w:r>
         <w:commentReference w:id="39"/>
+      </w:r>
+      <w:r>
+        <w:rPr/>
+        <w:commentReference w:id="40"/>
       </w:r>
       <w:r>
         <w:rPr/>
@@ -2015,8 +2019,8 @@
         <w:pStyle w:val="TextBody"/>
         <w:rPr/>
       </w:pPr>
-      <w:commentRangeStart w:id="40"/>
       <w:commentRangeStart w:id="41"/>
+      <w:commentRangeStart w:id="42"/>
       <w:r>
         <w:rPr/>
         <w:t xml:space="preserve">Activity density </w:t>
@@ -2024,16 +2028,14 @@
       <w:r>
         <w:rPr/>
       </w:r>
-      <w:ins w:id="36" w:author="Samuel Robinson" w:date="2020-10-21T13:46:30Z">
-        <w:commentRangeEnd w:id="41"/>
-        <w:r>
-          <w:commentReference w:id="41"/>
-        </w:r>
-        <w:r>
-          <w:rPr/>
-          <w:commentReference w:id="42"/>
-        </w:r>
-      </w:ins>
+      <w:commentRangeEnd w:id="42"/>
+      <w:r>
+        <w:commentReference w:id="42"/>
+      </w:r>
+      <w:r>
+        <w:rPr/>
+        <w:commentReference w:id="43"/>
+      </w:r>
       <w:r>
         <w:rPr/>
         <w:t xml:space="preserve">of </w:t>
@@ -2088,10 +2090,16 @@
       <w:r>
         <w:rPr/>
       </w:r>
-      <w:commentRangeEnd w:id="40"/>
-      <w:r>
-        <w:commentReference w:id="40"/>
-      </w:r>
+      <w:ins w:id="36" w:author="Samuel Robinson" w:date="2020-10-21T16:54:26Z">
+        <w:commentRangeEnd w:id="41"/>
+        <w:r>
+          <w:commentReference w:id="41"/>
+        </w:r>
+        <w:r>
+          <w:rPr/>
+          <w:commentReference w:id="44"/>
+        </w:r>
+      </w:ins>
       <w:r>
         <w:rPr/>
         <w:t xml:space="preserve">Unlike </w:t>
@@ -2136,7 +2144,7 @@
         <w:rPr/>
         <w:t xml:space="preserve">, as activity density was positively related to the local proportion of canola early in the season, but negatively </w:t>
       </w:r>
-      <w:commentRangeStart w:id="43"/>
+      <w:commentRangeStart w:id="45"/>
       <w:r>
         <w:rPr/>
         <w:t>related later in the season (Figures</w:t>
@@ -2144,10 +2152,16 @@
       <w:r>
         <w:rPr/>
       </w:r>
-      <w:commentRangeEnd w:id="43"/>
-      <w:r>
-        <w:commentReference w:id="43"/>
-      </w:r>
+      <w:ins w:id="37" w:author="Samuel Robinson" w:date="2020-10-21T16:54:32Z">
+        <w:commentRangeEnd w:id="45"/>
+        <w:r>
+          <w:commentReference w:id="45"/>
+        </w:r>
+        <w:r>
+          <w:rPr/>
+          <w:commentReference w:id="46"/>
+        </w:r>
+      </w:ins>
       <w:r>
         <w:rPr/>
         <w:t xml:space="preserve"> [fig:ParDisLandscape]b, [fig:ParMoeLandscape]c, p=0.077, &lt;0.001). Urban land cover had a similar effect on </w:t>
@@ -2162,19 +2176,25 @@
         <w:rPr/>
         <w:t>, acting as an early source and a late sink (</w:t>
       </w:r>
-      <w:commentRangeStart w:id="44"/>
+      <w:commentRangeStart w:id="47"/>
       <w:r>
         <w:rPr/>
         <w:t xml:space="preserve">Figure [fig:ParMoeLandscape]f). </w:t>
       </w:r>
-      <w:commentRangeStart w:id="45"/>
-      <w:r>
-        <w:rPr/>
-      </w:r>
-      <w:commentRangeEnd w:id="44"/>
-      <w:r>
-        <w:commentReference w:id="44"/>
-      </w:r>
+      <w:commentRangeStart w:id="48"/>
+      <w:r>
+        <w:rPr/>
+      </w:r>
+      <w:ins w:id="38" w:author="Samuel Robinson" w:date="2020-10-21T16:53:18Z">
+        <w:commentRangeEnd w:id="47"/>
+        <w:r>
+          <w:commentReference w:id="47"/>
+        </w:r>
+        <w:r>
+          <w:rPr/>
+          <w:commentReference w:id="49"/>
+        </w:r>
+      </w:ins>
       <w:r>
         <w:rPr/>
         <w:t xml:space="preserve">Trees and shrubs acted as a sink for </w:t>
@@ -2202,10 +2222,16 @@
       <w:r>
         <w:rPr/>
       </w:r>
-      <w:commentRangeEnd w:id="45"/>
-      <w:r>
-        <w:commentReference w:id="45"/>
-      </w:r>
+      <w:ins w:id="39" w:author="Samuel Robinson" w:date="2020-10-21T16:56:31Z">
+        <w:commentRangeEnd w:id="48"/>
+        <w:r>
+          <w:commentReference w:id="48"/>
+        </w:r>
+        <w:r>
+          <w:rPr/>
+          <w:commentReference w:id="50"/>
+        </w:r>
+      </w:ins>
       <w:r>
         <w:rPr/>
         <w:t xml:space="preserve"> Grasslands had a local negative effect on </w:t>
@@ -2418,7 +2444,7 @@
         <w:rPr/>
         <w:t xml:space="preserve"> activity density was strongly influenced by trap location, with </w:t>
       </w:r>
-      <w:commentRangeStart w:id="46"/>
+      <w:commentRangeStart w:id="51"/>
       <w:r>
         <w:rPr/>
         <w:t>pivot corners</w:t>
@@ -2426,10 +2452,16 @@
       <w:r>
         <w:rPr/>
       </w:r>
-      <w:commentRangeEnd w:id="46"/>
-      <w:r>
-        <w:commentReference w:id="46"/>
-      </w:r>
+      <w:ins w:id="40" w:author="Samuel Robinson" w:date="2020-10-21T16:56:37Z">
+        <w:commentRangeEnd w:id="51"/>
+        <w:r>
+          <w:commentReference w:id="51"/>
+        </w:r>
+        <w:r>
+          <w:rPr/>
+          <w:commentReference w:id="52"/>
+        </w:r>
+      </w:ins>
       <w:r>
         <w:rPr/>
         <w:t xml:space="preserve"> and wetlands having the highest activity density (Figure [fig:OpilioLandscape]a). Landscape composition explained 0.1052% of variance in </w:t>
@@ -2476,7 +2508,7 @@
         <w:rPr/>
         <w:t xml:space="preserve"> activity density, but only early in the season (Figures [fig:OpilioLandscape]b,c). </w:t>
       </w:r>
-      <w:commentRangeStart w:id="47"/>
+      <w:commentRangeStart w:id="53"/>
       <w:r>
         <w:rPr/>
         <w:t xml:space="preserve">Compare this to </w:t>
@@ -2504,10 +2536,16 @@
       <w:r>
         <w:rPr/>
       </w:r>
-      <w:commentRangeEnd w:id="47"/>
-      <w:r>
-        <w:commentReference w:id="47"/>
-      </w:r>
+      <w:ins w:id="43" w:author="Samuel Robinson" w:date="2020-10-21T16:56:42Z">
+        <w:commentRangeEnd w:id="53"/>
+        <w:r>
+          <w:commentReference w:id="53"/>
+        </w:r>
+        <w:r>
+          <w:rPr/>
+          <w:commentReference w:id="54"/>
+        </w:r>
+      </w:ins>
       <w:r>
         <w:rPr/>
         <w:t>The temporal and spatial components, as in the other two species, were both very strong (both p&lt;0.001). The landscape composition and trap location explained 13% of variance in activity density, while the spatial and temporal smoothers accounted for 52%.</w:t>
@@ -2606,8 +2644,8 @@
         <w:rPr/>
         <w:t xml:space="preserve"> </w:t>
       </w:r>
-      <w:commentRangeStart w:id="48"/>
-      <w:commentRangeStart w:id="49"/>
+      <w:commentRangeStart w:id="55"/>
+      <w:commentRangeStart w:id="56"/>
       <w:r>
         <w:rPr/>
         <w:t>for model components</w:t>
@@ -2615,16 +2653,16 @@
       <w:r>
         <w:rPr/>
       </w:r>
-      <w:commentRangeEnd w:id="49"/>
-      <w:r>
-        <w:commentReference w:id="49"/>
-      </w:r>
-      <w:r>
-        <w:rPr/>
-      </w:r>
-      <w:commentRangeEnd w:id="48"/>
-      <w:r>
-        <w:commentReference w:id="48"/>
+      <w:commentRangeEnd w:id="56"/>
+      <w:r>
+        <w:commentReference w:id="56"/>
+      </w:r>
+      <w:r>
+        <w:rPr/>
+      </w:r>
+      <w:commentRangeEnd w:id="55"/>
+      <w:r>
+        <w:commentReference w:id="55"/>
       </w:r>
       <w:r>
         <w:rPr/>
@@ -3924,7 +3962,7 @@
         <w:pStyle w:val="TextBody"/>
         <w:rPr/>
       </w:pPr>
-      <w:ins w:id="39" w:author="Vickruck, Jessica" w:date="2020-09-29T11:24:00Z">
+      <w:ins w:id="44" w:author="Vickruck, Jessica" w:date="2020-09-29T11:24:00Z">
         <w:r>
           <w:rPr/>
           <w:t>Discussion??</w:t>
@@ -3960,7 +3998,7 @@
         <w:rPr/>
         <w:t xml:space="preserve"> responded </w:t>
       </w:r>
-      <w:del w:id="40" w:author="Paul Galpern" w:date="2020-09-18T13:34:00Z">
+      <w:del w:id="45" w:author="Paul Galpern" w:date="2020-09-18T13:34:00Z">
         <w:r>
           <w:rPr/>
           <w:delText xml:space="preserve">to </w:delText>
@@ -3970,7 +4008,7 @@
         <w:rPr/>
         <w:t>strongly</w:t>
       </w:r>
-      <w:ins w:id="41" w:author="Paul Galpern" w:date="2020-09-18T13:34:00Z">
+      <w:ins w:id="46" w:author="Paul Galpern" w:date="2020-09-18T13:34:00Z">
         <w:r>
           <w:rPr/>
           <w:t xml:space="preserve"> to</w:t>
@@ -4030,7 +4068,7 @@
         <w:rPr/>
         <w:t xml:space="preserve">. </w:t>
       </w:r>
-      <w:commentRangeStart w:id="50"/>
+      <w:commentRangeStart w:id="57"/>
       <w:r>
         <w:rPr/>
         <w:t xml:space="preserve">While there was limited </w:t>
@@ -4038,9 +4076,9 @@
       <w:r>
         <w:rPr/>
       </w:r>
-      <w:commentRangeEnd w:id="50"/>
-      <w:r>
-        <w:commentReference w:id="50"/>
+      <w:commentRangeEnd w:id="57"/>
+      <w:r>
+        <w:commentReference w:id="57"/>
       </w:r>
       <w:r>
         <w:rPr/>
@@ -4092,7 +4130,7 @@
         <w:pStyle w:val="TextBody"/>
         <w:rPr/>
       </w:pPr>
-      <w:del w:id="42" w:author="Vickruck, Jessica" w:date="2020-09-29T12:39:00Z">
+      <w:del w:id="47" w:author="Vickruck, Jessica" w:date="2020-09-29T12:39:00Z">
         <w:r>
           <w:rPr/>
           <w:delText xml:space="preserve">The predatory ground beetle </w:delText>
@@ -4264,7 +4302,7 @@
         <w:pStyle w:val="TextBody"/>
         <w:rPr/>
       </w:pPr>
-      <w:commentRangeStart w:id="51"/>
+      <w:commentRangeStart w:id="58"/>
       <w:r>
         <w:rPr/>
         <w:t>The</w:t>
@@ -4272,16 +4310,14 @@
       <w:r>
         <w:rPr/>
       </w:r>
-      <w:ins w:id="43" w:author="Samuel Robinson" w:date="2020-10-21T13:57:09Z">
-        <w:commentRangeEnd w:id="51"/>
-        <w:r>
-          <w:commentReference w:id="51"/>
-        </w:r>
-        <w:r>
-          <w:rPr/>
-          <w:commentReference w:id="52"/>
-        </w:r>
-      </w:ins>
+      <w:commentRangeEnd w:id="58"/>
+      <w:r>
+        <w:commentReference w:id="58"/>
+      </w:r>
+      <w:r>
+        <w:rPr/>
+        <w:commentReference w:id="59"/>
+      </w:r>
       <w:r>
         <w:rPr/>
         <w:t xml:space="preserve"> wolf spiders </w:t>
@@ -4406,7 +4442,7 @@
         <w:rPr/>
         <w:t xml:space="preserve"> were </w:t>
       </w:r>
-      <w:del w:id="44" w:author="Vickruck, Jessica" w:date="2020-09-29T15:31:00Z">
+      <w:del w:id="48" w:author="Vickruck, Jessica" w:date="2020-09-29T15:31:00Z">
         <w:r>
           <w:rPr/>
           <w:delText>more</w:delText>
@@ -4414,14 +4450,12 @@
       </w:del>
       <w:r>
         <w:rPr/>
-        <w:commentReference w:id="53"/>
-      </w:r>
-      <w:ins w:id="45" w:author="Samuel Robinson" w:date="2020-10-21T13:57:18Z">
-        <w:r>
-          <w:rPr/>
-          <w:commentReference w:id="54"/>
-        </w:r>
-      </w:ins>
+        <w:commentReference w:id="60"/>
+      </w:r>
+      <w:r>
+        <w:rPr/>
+        <w:commentReference w:id="61"/>
+      </w:r>
       <w:r>
         <w:rPr/>
         <w:t xml:space="preserve"> active in grassy habitats, which we found partial evidence of, as </w:t>
@@ -4446,7 +4480,7 @@
         <w:rPr/>
         <w:t xml:space="preserve">, we </w:t>
       </w:r>
-      <w:commentRangeStart w:id="55"/>
+      <w:commentRangeStart w:id="62"/>
       <w:r>
         <w:rPr/>
         <w:t xml:space="preserve">found that roads clearly acted as an early source and a late sink </w:t>
@@ -4454,16 +4488,14 @@
       <w:r>
         <w:rPr/>
       </w:r>
-      <w:ins w:id="46" w:author="Samuel Robinson" w:date="2020-10-21T13:58:07Z">
-        <w:commentRangeEnd w:id="55"/>
-        <w:r>
-          <w:commentReference w:id="55"/>
-        </w:r>
-        <w:r>
-          <w:rPr/>
-          <w:commentReference w:id="56"/>
-        </w:r>
-      </w:ins>
+      <w:commentRangeEnd w:id="62"/>
+      <w:r>
+        <w:commentReference w:id="62"/>
+      </w:r>
+      <w:r>
+        <w:rPr/>
+        <w:commentReference w:id="63"/>
+      </w:r>
       <w:r>
         <w:rPr/>
         <w:t xml:space="preserve">(similar to Drapela </w:t>
@@ -4488,7 +4520,7 @@
         <w:rPr/>
         <w:t xml:space="preserve"> away from trapping locations but enhance their landscape-level abundance. </w:t>
       </w:r>
-      <w:commentRangeStart w:id="57"/>
+      <w:commentRangeStart w:id="64"/>
       <w:r>
         <w:rPr/>
         <w:t>Lycosids</w:t>
@@ -4496,16 +4528,14 @@
       <w:r>
         <w:rPr/>
       </w:r>
-      <w:ins w:id="47" w:author="Samuel Robinson" w:date="2020-10-21T13:58:36Z">
-        <w:commentRangeEnd w:id="57"/>
-        <w:r>
-          <w:commentReference w:id="57"/>
-        </w:r>
-        <w:r>
-          <w:rPr/>
-          <w:commentReference w:id="58"/>
-        </w:r>
-      </w:ins>
+      <w:commentRangeEnd w:id="64"/>
+      <w:r>
+        <w:commentReference w:id="64"/>
+      </w:r>
+      <w:r>
+        <w:rPr/>
+        <w:commentReference w:id="65"/>
+      </w:r>
       <w:r>
         <w:rPr/>
         <w:t xml:space="preserve"> employ a wandering-active predation strategy (Young &amp; Edwards 1990), meaning that nearby landscape composition may be more influential to </w:t>
@@ -4662,8 +4692,8 @@
         <w:pStyle w:val="TextBody"/>
         <w:rPr/>
       </w:pPr>
-      <w:commentRangeStart w:id="59"/>
-      <w:commentRangeStart w:id="60"/>
+      <w:commentRangeStart w:id="66"/>
+      <w:commentRangeStart w:id="67"/>
       <w:r>
         <w:rPr/>
         <w:t>Many other stu</w:t>
@@ -4671,23 +4701,21 @@
       <w:r>
         <w:rPr/>
       </w:r>
-      <w:commentRangeEnd w:id="60"/>
-      <w:r>
-        <w:commentReference w:id="60"/>
-      </w:r>
-      <w:r>
-        <w:rPr/>
-      </w:r>
-      <w:ins w:id="48" w:author="Samuel Robinson" w:date="2020-10-21T13:58:43Z">
-        <w:commentRangeEnd w:id="59"/>
-        <w:r>
-          <w:commentReference w:id="59"/>
-        </w:r>
-        <w:r>
-          <w:rPr/>
-          <w:commentReference w:id="61"/>
-        </w:r>
-      </w:ins>
+      <w:commentRangeEnd w:id="67"/>
+      <w:r>
+        <w:commentReference w:id="67"/>
+      </w:r>
+      <w:r>
+        <w:rPr/>
+      </w:r>
+      <w:commentRangeEnd w:id="66"/>
+      <w:r>
+        <w:commentReference w:id="66"/>
+      </w:r>
+      <w:r>
+        <w:rPr/>
+        <w:commentReference w:id="68"/>
+      </w:r>
       <w:r>
         <w:rPr/>
         <w:t xml:space="preserve">dies have considered the overall effect of SNL on ecosystem service provision, but we have highlighted the different spatial and temporal aspects of ecosystem service provision. We have shown how a relatively straightforward statistical technique can be used to consider multiple spatial scales of landscape composition, providing richer inference about the processes acting on beneficial arthropods. Different types of SNL act as sinks or sources at different times of year, but our results reveal the changes in sinks and sources within an agricultural landscape. These patterns imply movement of organisms between landscape features, but since we did not directly measure this, future studies should directly examine arthropod movement, with the goal of integrating landscape ecology and behavioural processes into a single model (Lima &amp; Zollner 1996). This would also allow direct inference about landscape categories that were combined in our dataset, allowing us to consider different landscape categories independently. Finally, future work should explicitly link landscape structure, arthropod abundance, and ecosystem services (Gagic </w:t>
@@ -4814,7 +4842,7 @@
         <w:rPr/>
         <w:t>[</w:t>
       </w:r>
-      <w:commentRangeStart w:id="62"/>
+      <w:commentRangeStart w:id="69"/>
       <w:r>
         <w:rPr/>
         <w:t>fig:PteMelSpatiotemporal</w:t>
@@ -4822,10 +4850,16 @@
       <w:r>
         <w:rPr/>
       </w:r>
-      <w:commentRangeEnd w:id="62"/>
-      <w:r>
-        <w:commentReference w:id="62"/>
-      </w:r>
+      <w:ins w:id="49" w:author="Samuel Robinson" w:date="2020-10-21T17:19:45Z">
+        <w:commentRangeEnd w:id="69"/>
+        <w:r>
+          <w:commentReference w:id="69"/>
+        </w:r>
+        <w:r>
+          <w:rPr/>
+          <w:commentReference w:id="70"/>
+        </w:r>
+      </w:ins>
       <w:r>
         <w:rPr/>
         <w:t>]Temporal and spatial components of Pterostichus melanarius activity density</w:t>
@@ -16915,7 +16949,6 @@
       <w:r>
         <w:rPr>
           <w:lang w:val="fr-CA"/>
-          <w:rPrChange w:id="0" w:author="Vickruck, Jessica" w:date="2020-09-29T09:50:00Z"/>
         </w:rPr>
         <w:t xml:space="preserve">Kowal, V.A. &amp; Cartar, R.V. (2011). </w:t>
       </w:r>
@@ -18558,7 +18591,50 @@
       </w:r>
     </w:p>
   </w:comment>
-  <w:comment w:id="24" w:author="Paul Galpern" w:date="2020-09-18T13:16:00Z" w:initials="PG">
+  <w:comment w:id="24" w:author="Samuel Robinson" w:date="2020-10-21T16:52:34Z" w:initials="SR">
+    <w:p>
+      <w:r>
+        <w:rPr>
+          <w:rFonts w:eastAsia="Cambria" w:cstheme="minorBidi" w:eastAsiaTheme="minorHAnsi" w:cs="" w:ascii="Cambria" w:hAnsi="Cambria"/>
+          <w:b w:val="false"/>
+          <w:bCs w:val="false"/>
+          <w:i/>
+          <w:iCs w:val="false"/>
+          <w:caps w:val="false"/>
+          <w:smallCaps w:val="false"/>
+          <w:strike w:val="false"/>
+          <w:dstrike w:val="false"/>
+          <w:outline w:val="false"/>
+          <w:shadow w:val="false"/>
+          <w:emboss w:val="false"/>
+          <w:imprint w:val="false"/>
+          <w:color w:val="auto"/>
+          <w:spacing w:val="0"/>
+          <w:w w:val="100"/>
+          <w:kern w:val="0"/>
+          <w:position w:val="0"/>
+          <w:sz w:val="16"/>
+          <w:szCs w:val="24"/>
+          <w:u w:val="none"/>
+          <w:vertAlign w:val="baseline"/>
+          <w:em w:val="none"/>
+          <w:lang w:bidi="ar-SA" w:eastAsia="en-US" w:val="en-US"/>
+        </w:rPr>
+        <w:t>Reply to Vickruck, Jessica (09/29/2020, 10:15): "..."</w:t>
+      </w:r>
+    </w:p>
+    <w:p>
+      <w:r>
+        <w:rPr>
+          <w:rFonts w:ascii="Liberation Serif" w:hAnsi="Liberation Serif" w:eastAsia="DejaVu Sans" w:cs="DejaVu Sans"/>
+          <w:sz w:val="20"/>
+          <w:lang w:val="en-US" w:eastAsia="en-US" w:bidi="ar-SA"/>
+        </w:rPr>
+        <w:t>Yeah, they’re pretty gross</w:t>
+      </w:r>
+    </w:p>
+  </w:comment>
+  <w:comment w:id="25" w:author="Paul Galpern" w:date="2020-09-18T13:16:00Z" w:initials="PG">
     <w:p>
       <w:r>
         <w:rPr>
@@ -18569,7 +18645,7 @@
       </w:r>
     </w:p>
   </w:comment>
-  <w:comment w:id="25" w:author="Paul Galpern" w:date="2020-09-18T13:18:00Z" w:initials="PG">
+  <w:comment w:id="26" w:author="Paul Galpern" w:date="2020-09-18T13:18:00Z" w:initials="PG">
     <w:p>
       <w:r>
         <w:rPr>
@@ -18597,7 +18673,7 @@
       </w:r>
     </w:p>
   </w:comment>
-  <w:comment w:id="27" w:author="Paul Galpern" w:date="2020-09-18T13:20:00Z" w:initials="PG">
+  <w:comment w:id="28" w:author="Paul Galpern" w:date="2020-09-18T13:20:00Z" w:initials="PG">
     <w:p>
       <w:r>
         <w:rPr>
@@ -18608,7 +18684,7 @@
       </w:r>
     </w:p>
   </w:comment>
-  <w:comment w:id="26" w:author="Vickruck, Jessica" w:date="2020-09-29T10:31:00Z" w:initials="VJ">
+  <w:comment w:id="27" w:author="Vickruck, Jessica" w:date="2020-09-29T10:31:00Z" w:initials="VJ">
     <w:p>
       <w:r>
         <w:rPr>
@@ -18619,7 +18695,7 @@
       </w:r>
     </w:p>
   </w:comment>
-  <w:comment w:id="28" w:author="Samuel Robinson" w:date="2020-10-15T14:38:38Z" w:initials="SR">
+  <w:comment w:id="29" w:author="Samuel Robinson" w:date="2020-10-15T14:38:38Z" w:initials="SR">
     <w:p>
       <w:r>
         <w:rPr>
@@ -18663,7 +18739,7 @@
       </w:r>
     </w:p>
   </w:comment>
-  <w:comment w:id="29" w:author="Vickruck, Jessica" w:date="2020-09-29T10:26:00Z" w:initials="VJ">
+  <w:comment w:id="30" w:author="Vickruck, Jessica" w:date="2020-09-29T10:26:00Z" w:initials="VJ">
     <w:p>
       <w:r>
         <w:rPr>
@@ -18674,7 +18750,7 @@
       </w:r>
     </w:p>
   </w:comment>
-  <w:comment w:id="30" w:author="Samuel Robinson" w:date="2020-10-15T15:03:09Z" w:initials="SR">
+  <w:comment w:id="31" w:author="Samuel Robinson" w:date="2020-10-15T15:03:09Z" w:initials="SR">
     <w:p>
       <w:r>
         <w:rPr>
@@ -18718,7 +18794,7 @@
       </w:r>
     </w:p>
   </w:comment>
-  <w:comment w:id="31" w:author="Vickruck, Jessica" w:date="2020-09-29T10:43:00Z" w:initials="VJ">
+  <w:comment w:id="32" w:author="Vickruck, Jessica" w:date="2020-09-29T10:43:00Z" w:initials="VJ">
     <w:p>
       <w:r>
         <w:rPr>
@@ -18729,7 +18805,7 @@
       </w:r>
     </w:p>
   </w:comment>
-  <w:comment w:id="32" w:author="Vickruck, Jessica" w:date="2020-09-29T10:56:00Z" w:initials="VJ">
+  <w:comment w:id="33" w:author="Vickruck, Jessica" w:date="2020-09-29T10:56:00Z" w:initials="VJ">
     <w:p>
       <w:r>
         <w:rPr>
@@ -18757,7 +18833,7 @@
       </w:r>
     </w:p>
   </w:comment>
-  <w:comment w:id="33" w:author="Samuel Robinson" w:date="2020-10-15T15:07:30Z" w:initials="SR">
+  <w:comment w:id="34" w:author="Samuel Robinson" w:date="2020-10-15T15:07:30Z" w:initials="SR">
     <w:p>
       <w:r>
         <w:rPr>
@@ -18801,7 +18877,7 @@
       </w:r>
     </w:p>
   </w:comment>
-  <w:comment w:id="34" w:author="Vickruck, Jessica" w:date="2020-09-29T11:01:00Z" w:initials="VJ">
+  <w:comment w:id="35" w:author="Vickruck, Jessica" w:date="2020-09-29T11:01:00Z" w:initials="VJ">
     <w:p>
       <w:r>
         <w:rPr>
@@ -18826,7 +18902,7 @@
       </w:r>
     </w:p>
   </w:comment>
-  <w:comment w:id="35" w:author="Samuel Robinson" w:date="2020-10-15T15:11:42Z" w:initials="SR">
+  <w:comment w:id="36" w:author="Samuel Robinson" w:date="2020-10-15T15:11:42Z" w:initials="SR">
     <w:p>
       <w:r>
         <w:rPr>
@@ -18870,7 +18946,7 @@
       </w:r>
     </w:p>
   </w:comment>
-  <w:comment w:id="36" w:author="Vickruck, Jessica" w:date="2020-09-29T10:37:00Z" w:initials="VJ">
+  <w:comment w:id="37" w:author="Vickruck, Jessica" w:date="2020-09-29T10:37:00Z" w:initials="VJ">
     <w:p>
       <w:r>
         <w:rPr>
@@ -18911,78 +18987,7 @@
       </w:r>
     </w:p>
   </w:comment>
-  <w:comment w:id="37" w:author="Samuel Robinson" w:date="2020-10-21T13:54:19Z" w:initials="SR">
-    <w:p>
-      <w:r>
-        <w:rPr>
-          <w:rFonts w:eastAsia="Cambria" w:cstheme="minorBidi" w:eastAsiaTheme="minorHAnsi" w:cs="" w:ascii="Cambria" w:hAnsi="Cambria"/>
-          <w:b w:val="false"/>
-          <w:bCs w:val="false"/>
-          <w:i/>
-          <w:iCs w:val="false"/>
-          <w:caps w:val="false"/>
-          <w:smallCaps w:val="false"/>
-          <w:strike w:val="false"/>
-          <w:dstrike w:val="false"/>
-          <w:outline w:val="false"/>
-          <w:shadow w:val="false"/>
-          <w:emboss w:val="false"/>
-          <w:imprint w:val="false"/>
-          <w:color w:val="auto"/>
-          <w:spacing w:val="0"/>
-          <w:w w:val="100"/>
-          <w:kern w:val="0"/>
-          <w:position w:val="0"/>
-          <w:sz w:val="16"/>
-          <w:szCs w:val="24"/>
-          <w:u w:val="none"/>
-          <w:vertAlign w:val="baseline"/>
-          <w:em w:val="none"/>
-          <w:lang w:bidi="ar-SA" w:eastAsia="en-US" w:val="en-US"/>
-        </w:rPr>
-        <w:t>Reply to Vickruck, Jessica (09/29/2020, 10:37): "..."</w:t>
-      </w:r>
-    </w:p>
-    <w:p>
-      <w:r>
-        <w:rPr>
-          <w:rFonts w:ascii="Liberation Serif" w:hAnsi="Liberation Serif" w:eastAsia="DejaVu Sans" w:cs="DejaVu Sans"/>
-          <w:sz w:val="20"/>
-          <w:lang w:val="en-US" w:eastAsia="en-US" w:bidi="ar-SA"/>
-        </w:rPr>
-        <w:t>Changed</w:t>
-      </w:r>
-    </w:p>
-  </w:comment>
-  <w:comment w:id="38" w:author="Vickruck, Jessica" w:date="2020-09-29T10:35:00Z" w:initials="VJ">
-    <w:p>
-      <w:r>
-        <w:rPr>
-          <w:rFonts w:ascii="Liberation Serif" w:hAnsi="Liberation Serif" w:eastAsia="DejaVu Sans" w:cs="DejaVu Sans"/>
-          <w:lang w:val="en-US" w:eastAsia="en-US" w:bidi="en-US"/>
-        </w:rPr>
-        <w:t>I am not sure if something happened here; but I see the colours as blue, purple and red. The blue and the red are particularly hard to tease apart in the graphs.</w:t>
-      </w:r>
-    </w:p>
-    <w:p>
-      <w:r>
-        <w:rPr>
-          <w:rFonts w:ascii="Liberation Serif" w:hAnsi="Liberation Serif" w:eastAsia="DejaVu Sans" w:cs="DejaVu Sans"/>
-          <w:lang w:val="en-US" w:eastAsia="en-US" w:bidi="en-US"/>
-        </w:rPr>
-      </w:r>
-    </w:p>
-    <w:p>
-      <w:r>
-        <w:rPr>
-          <w:rFonts w:ascii="Liberation Serif" w:hAnsi="Liberation Serif" w:eastAsia="DejaVu Sans" w:cs="DejaVu Sans"/>
-          <w:lang w:val="en-US" w:eastAsia="en-US" w:bidi="en-US"/>
-        </w:rPr>
-        <w:t>To make it easier on the reader, if you are going to refer to them as early, mid and late season effects, then I would use those as your figure labels throughout as well.</w:t>
-      </w:r>
-    </w:p>
-  </w:comment>
-  <w:comment w:id="39" w:author="Samuel Robinson" w:date="2020-10-15T15:39:02Z" w:initials="SR">
+  <w:comment w:id="38" w:author="Samuel Robinson" w:date="2020-10-21T13:54:19Z" w:initials="SR">
     <w:p>
       <w:r>
         <w:rPr>
@@ -19012,7 +19017,7 @@
           <w:em w:val="none"/>
           <w:lang w:val="en-US" w:bidi="ar-SA" w:eastAsia="en-US"/>
         </w:rPr>
-        <w:t>Reply to Vickruck, Jessica (09/29/2020, 10:35): "..."</w:t>
+        <w:t>Reply to Vickruck, Jessica (09/29/2020, 10:37): "..."</w:t>
       </w:r>
     </w:p>
     <w:p>
@@ -19022,22 +19027,149 @@
           <w:sz w:val="20"/>
           <w:lang w:val="en-US" w:eastAsia="en-US" w:bidi="ar-SA"/>
         </w:rPr>
-        <w:t>Fixed the wording, but I don’t really think there’s any way around using these colours, unless we removed confidence intervals. Changed Date to Early, Mid, and Late</w:t>
+        <w:t>Changed</w:t>
       </w:r>
     </w:p>
   </w:comment>
-  <w:comment w:id="41" w:author="Vickruck, Jessica" w:date="2020-09-29T11:19:00Z" w:initials="VJ">
+  <w:comment w:id="39" w:author="Vickruck, Jessica" w:date="2020-09-29T10:35:00Z" w:initials="VJ">
     <w:p>
       <w:r>
         <w:rPr>
           <w:rFonts w:ascii="Liberation Serif" w:hAnsi="Liberation Serif" w:eastAsia="DejaVu Sans" w:cs="DejaVu Sans"/>
           <w:lang w:val="en-US" w:eastAsia="en-US" w:bidi="en-US"/>
         </w:rPr>
+        <w:t>I am not sure if something happened here; but I see the colours as blue, purple and red. The blue and the red are particularly hard to tease apart in the graphs.</w:t>
+      </w:r>
+    </w:p>
+    <w:p>
+      <w:r>
+        <w:rPr>
+          <w:rFonts w:ascii="Liberation Serif" w:hAnsi="Liberation Serif" w:eastAsia="DejaVu Sans" w:cs="DejaVu Sans"/>
+          <w:lang w:val="en-US" w:eastAsia="en-US" w:bidi="en-US"/>
+        </w:rPr>
+      </w:r>
+    </w:p>
+    <w:p>
+      <w:r>
+        <w:rPr>
+          <w:rFonts w:ascii="Liberation Serif" w:hAnsi="Liberation Serif" w:eastAsia="DejaVu Sans" w:cs="DejaVu Sans"/>
+          <w:lang w:val="en-US" w:eastAsia="en-US" w:bidi="en-US"/>
+        </w:rPr>
+        <w:t>To make it easier on the reader, if you are going to refer to them as early, mid and late season effects, then I would use those as your figure labels throughout as well.</w:t>
+      </w:r>
+    </w:p>
+  </w:comment>
+  <w:comment w:id="40" w:author="Samuel Robinson" w:date="2020-10-15T15:39:02Z" w:initials="SR">
+    <w:p>
+      <w:r>
+        <w:rPr>
+          <w:rFonts w:cs="" w:ascii="Cambria" w:hAnsi="Cambria" w:eastAsia="Cambria"/>
+          <w:b w:val="false"/>
+          <w:bCs w:val="false"/>
+          <w:i/>
+          <w:iCs w:val="false"/>
+          <w:caps w:val="false"/>
+          <w:smallCaps w:val="false"/>
+          <w:strike w:val="false"/>
+          <w:dstrike w:val="false"/>
+          <w:outline w:val="false"/>
+          <w:shadow w:val="false"/>
+          <w:emboss w:val="false"/>
+          <w:imprint w:val="false"/>
+          <w:color w:val="auto"/>
+          <w:spacing w:val="0"/>
+          <w:w w:val="100"/>
+          <w:kern w:val="0"/>
+          <w:position w:val="0"/>
+          <w:sz w:val="16"/>
+          <w:sz w:val="16"/>
+          <w:szCs w:val="24"/>
+          <w:u w:val="none"/>
+          <w:vertAlign w:val="baseline"/>
+          <w:em w:val="none"/>
+          <w:lang w:val="en-US" w:bidi="ar-SA" w:eastAsia="en-US"/>
+        </w:rPr>
+        <w:t>Reply to Vickruck, Jessica (09/29/2020, 10:35): "..."</w:t>
+      </w:r>
+    </w:p>
+    <w:p>
+      <w:r>
+        <w:rPr>
+          <w:rFonts w:ascii="Liberation Serif" w:hAnsi="Liberation Serif" w:eastAsia="DejaVu Sans" w:cs="DejaVu Sans"/>
+          <w:sz w:val="20"/>
+          <w:lang w:val="en-US" w:eastAsia="en-US" w:bidi="ar-SA"/>
+        </w:rPr>
+        <w:t>Fixed the wording, but I don’t really think there’s any way around using these colours, unless we removed confidence intervals. Changed Date to Early, Mid, and Late</w:t>
+      </w:r>
+    </w:p>
+  </w:comment>
+  <w:comment w:id="42" w:author="Vickruck, Jessica" w:date="2020-09-29T11:19:00Z" w:initials="VJ">
+    <w:p>
+      <w:r>
+        <w:rPr>
+          <w:rFonts w:ascii="Liberation Serif" w:hAnsi="Liberation Serif" w:eastAsia="DejaVu Sans" w:cs="DejaVu Sans"/>
+          <w:lang w:val="en-US" w:eastAsia="en-US" w:bidi="en-US"/>
+        </w:rPr>
         <w:t>I think it would be helpful for the reader to talk about each species in a separate paragraph, especially since the figures don’t have the same components.</w:t>
       </w:r>
     </w:p>
   </w:comment>
-  <w:comment w:id="42" w:author="Samuel Robinson" w:date="2020-10-21T13:46:30Z" w:initials="SR">
+  <w:comment w:id="43" w:author="Samuel Robinson" w:date="2020-10-21T13:46:30Z" w:initials="SR">
+    <w:p>
+      <w:r>
+        <w:rPr>
+          <w:rFonts w:cs="" w:ascii="Cambria" w:hAnsi="Cambria" w:eastAsia="Cambria"/>
+          <w:b w:val="false"/>
+          <w:bCs w:val="false"/>
+          <w:i/>
+          <w:iCs w:val="false"/>
+          <w:caps w:val="false"/>
+          <w:smallCaps w:val="false"/>
+          <w:strike w:val="false"/>
+          <w:dstrike w:val="false"/>
+          <w:outline w:val="false"/>
+          <w:shadow w:val="false"/>
+          <w:emboss w:val="false"/>
+          <w:imprint w:val="false"/>
+          <w:color w:val="auto"/>
+          <w:spacing w:val="0"/>
+          <w:w w:val="100"/>
+          <w:kern w:val="0"/>
+          <w:position w:val="0"/>
+          <w:sz w:val="16"/>
+          <w:sz w:val="16"/>
+          <w:szCs w:val="24"/>
+          <w:u w:val="none"/>
+          <w:vertAlign w:val="baseline"/>
+          <w:em w:val="none"/>
+          <w:lang w:val="en-US" w:bidi="ar-SA" w:eastAsia="en-US"/>
+        </w:rPr>
+        <w:t>Reply to Vickruck, Jessica (09/29/2020, 11:19): "..."</w:t>
+      </w:r>
+    </w:p>
+    <w:p>
+      <w:r>
+        <w:rPr>
+          <w:rFonts w:ascii="Liberation Serif" w:hAnsi="Liberation Serif" w:eastAsia="DejaVu Sans" w:cs="DejaVu Sans"/>
+          <w:sz w:val="20"/>
+          <w:lang w:val="en-US" w:eastAsia="en-US" w:bidi="ar-SA"/>
+        </w:rPr>
+        <w:t>Separated into different paragraphs</w:t>
+      </w:r>
+    </w:p>
+  </w:comment>
+  <w:comment w:id="41" w:author="Vickruck, Jessica" w:date="2020-09-29T11:06:00Z" w:initials="VJ">
+    <w:p>
+      <w:r>
+        <w:rPr>
+          <w:rFonts w:ascii="Liberation Serif" w:hAnsi="Liberation Serif" w:eastAsia="DejaVu Sans" w:cs="DejaVu Sans"/>
+          <w:lang w:val="en-US" w:eastAsia="en-US" w:bidi="en-US"/>
+        </w:rPr>
+        <w:t>This sentence contradicts itself.</w:t>
+      </w:r>
+    </w:p>
+  </w:comment>
+  <w:comment w:id="44" w:author="Samuel Robinson" w:date="2020-10-21T16:54:26Z" w:initials="SR">
     <w:p>
       <w:r>
         <w:rPr>
@@ -19066,7 +19198,7 @@
           <w:em w:val="none"/>
           <w:lang w:bidi="ar-SA" w:eastAsia="en-US" w:val="en-US"/>
         </w:rPr>
-        <w:t>Reply to Vickruck, Jessica (09/29/2020, 11:19): "..."</w:t>
+        <w:t>Reply to Vickruck, Jessica (09/29/2020, 11:06): "..."</w:t>
       </w:r>
     </w:p>
     <w:p>
@@ -19076,121 +19208,22 @@
           <w:sz w:val="20"/>
           <w:lang w:val="en-US" w:eastAsia="en-US" w:bidi="ar-SA"/>
         </w:rPr>
-        <w:t>Separated into different paragraphs</w:t>
+        <w:t>Changed</w:t>
       </w:r>
     </w:p>
   </w:comment>
-  <w:comment w:id="40" w:author="Vickruck, Jessica" w:date="2020-09-29T11:06:00Z" w:initials="VJ">
+  <w:comment w:id="45" w:author="Vickruck, Jessica" w:date="2020-09-29T11:08:00Z" w:initials="VJ">
     <w:p>
       <w:r>
         <w:rPr>
           <w:rFonts w:ascii="Liberation Serif" w:hAnsi="Liberation Serif" w:eastAsia="DejaVu Sans" w:cs="DejaVu Sans"/>
           <w:lang w:val="en-US" w:eastAsia="en-US" w:bidi="en-US"/>
         </w:rPr>
-        <w:t>This sentence contradicts itself.</w:t>
+        <w:t>Same comments on terminology as above</w:t>
       </w:r>
     </w:p>
   </w:comment>
-  <w:comment w:id="43" w:author="Vickruck, Jessica" w:date="2020-09-29T11:08:00Z" w:initials="VJ">
-    <w:p>
-      <w:r>
-        <w:rPr>
-          <w:rFonts w:ascii="Liberation Serif" w:hAnsi="Liberation Serif" w:eastAsia="DejaVu Sans" w:cs="DejaVu Sans"/>
-          <w:lang w:val="en-US" w:eastAsia="en-US" w:bidi="en-US"/>
-        </w:rPr>
-        <w:t>Same comments on terminology as above</w:t>
-      </w:r>
-    </w:p>
-  </w:comment>
-  <w:comment w:id="44" w:author="Vickruck, Jessica" w:date="2020-09-29T11:09:00Z" w:initials="VJ">
-    <w:p>
-      <w:r>
-        <w:rPr>
-          <w:rFonts w:ascii="Liberation Serif" w:hAnsi="Liberation Serif" w:eastAsia="DejaVu Sans" w:cs="DejaVu Sans"/>
-          <w:lang w:val="en-US" w:eastAsia="en-US" w:bidi="en-US"/>
-        </w:rPr>
-        <w:t>There is not part f to the figure.</w:t>
-      </w:r>
-    </w:p>
-  </w:comment>
-  <w:comment w:id="45" w:author="Vickruck, Jessica" w:date="2020-09-29T11:17:00Z" w:initials="VJ">
-    <w:p>
-      <w:r>
-        <w:rPr>
-          <w:rFonts w:ascii="Liberation Serif" w:hAnsi="Liberation Serif" w:eastAsia="DejaVu Sans" w:cs="DejaVu Sans"/>
-          <w:lang w:val="en-US" w:eastAsia="en-US" w:bidi="en-US"/>
-        </w:rPr>
-        <w:t>Panel D on ParDisdLandscape is “Woodland” and in ParMoeLandscape is “Pulse Effect”, but either is trees and shrubs.</w:t>
-      </w:r>
-    </w:p>
-  </w:comment>
-  <w:comment w:id="46" w:author="Vickruck, Jessica" w:date="2020-09-29T11:22:00Z" w:initials="VJ">
-    <w:p>
-      <w:r>
-        <w:rPr>
-          <w:rFonts w:ascii="Liberation Serif" w:hAnsi="Liberation Serif" w:eastAsia="DejaVu Sans" w:cs="DejaVu Sans"/>
-          <w:lang w:val="en-US" w:eastAsia="en-US" w:bidi="en-US"/>
-        </w:rPr>
-        <w:t>I believe this is the first time you have mentioned pivot corners in the manuscript.</w:t>
-      </w:r>
-    </w:p>
-  </w:comment>
-  <w:comment w:id="47" w:author="Vickruck, Jessica" w:date="2020-09-29T11:24:00Z" w:initials="VJ">
-    <w:p>
-      <w:r>
-        <w:rPr>
-          <w:rFonts w:ascii="Liberation Serif" w:hAnsi="Liberation Serif" w:eastAsia="DejaVu Sans" w:cs="DejaVu Sans"/>
-          <w:lang w:val="en-US" w:eastAsia="en-US" w:bidi="en-US"/>
-        </w:rPr>
-        <w:t>I would save this bit for the discussion.</w:t>
-      </w:r>
-    </w:p>
-  </w:comment>
-  <w:comment w:id="49" w:author="Paul Galpern" w:date="2020-09-18T13:33:00Z" w:initials="PG">
-    <w:p>
-      <w:r>
-        <w:rPr>
-          <w:rFonts w:ascii="Liberation Serif" w:hAnsi="Liberation Serif" w:eastAsia="Segoe UI" w:cs="Tahoma"/>
-          <w:lang w:val="en-US" w:eastAsia="en-US" w:bidi="en-US"/>
-        </w:rPr>
-        <w:t>This is a great table. How did you calculate these variance components, by the way?</w:t>
-      </w:r>
-    </w:p>
-  </w:comment>
-  <w:comment w:id="48" w:author="Vickruck, Jessica" w:date="2020-09-29T10:41:00Z" w:initials="VJ">
-    <w:p>
-      <w:r>
-        <w:rPr>
-          <w:rFonts w:ascii="Liberation Serif" w:hAnsi="Liberation Serif" w:eastAsia="DejaVu Sans" w:cs="DejaVu Sans"/>
-          <w:lang w:val="en-US" w:eastAsia="en-US" w:bidi="en-US"/>
-        </w:rPr>
-        <w:t>I agree, this table is great.</w:t>
-      </w:r>
-    </w:p>
-  </w:comment>
-  <w:comment w:id="50" w:author="Paul Galpern" w:date="2020-09-18T13:34:00Z" w:initials="PG">
-    <w:p>
-      <w:r>
-        <w:rPr>
-          <w:rFonts w:ascii="Liberation Serif" w:hAnsi="Liberation Serif" w:eastAsia="Segoe UI" w:cs="Tahoma"/>
-          <w:lang w:val="en-US" w:eastAsia="en-US" w:bidi="en-US"/>
-        </w:rPr>
-        <w:t>Excellent explanation of the spatial scale dependence of the results, here.</w:t>
-      </w:r>
-    </w:p>
-  </w:comment>
-  <w:comment w:id="51" w:author="Vickruck, Jessica" w:date="2020-09-29T12:41:00Z" w:initials="VJ">
-    <w:p>
-      <w:r>
-        <w:rPr>
-          <w:rFonts w:ascii="Liberation Serif" w:hAnsi="Liberation Serif" w:eastAsia="DejaVu Sans" w:cs="DejaVu Sans"/>
-          <w:lang w:val="en-US" w:eastAsia="en-US" w:bidi="en-US"/>
-        </w:rPr>
-        <w:t xml:space="preserve">Start here </w:t>
-      </w:r>
-    </w:p>
-  </w:comment>
-  <w:comment w:id="52" w:author="Samuel Robinson" w:date="2020-10-21T13:57:09Z" w:initials="SR">
+  <w:comment w:id="46" w:author="Samuel Robinson" w:date="2020-10-21T16:54:32Z" w:initials="SR">
     <w:p>
       <w:r>
         <w:rPr>
@@ -19219,7 +19252,7 @@
           <w:em w:val="none"/>
           <w:lang w:bidi="ar-SA" w:eastAsia="en-US" w:val="en-US"/>
         </w:rPr>
-        <w:t>Reply to Vickruck, Jessica (09/29/2020, 12:41): "..."</w:t>
+        <w:t>Reply to Vickruck, Jessica (09/29/2020, 11:08): "..."</w:t>
       </w:r>
     </w:p>
     <w:p>
@@ -19229,22 +19262,22 @@
           <w:sz w:val="20"/>
           <w:lang w:val="en-US" w:eastAsia="en-US" w:bidi="ar-SA"/>
         </w:rPr>
-        <w:t>???</w:t>
+        <w:t>Changed</w:t>
       </w:r>
     </w:p>
   </w:comment>
-  <w:comment w:id="53" w:author="Vickruck, Jessica" w:date="2020-09-29T15:31:00Z" w:initials="VJ">
+  <w:comment w:id="47" w:author="Vickruck, Jessica" w:date="2020-09-29T11:09:00Z" w:initials="VJ">
     <w:p>
       <w:r>
         <w:rPr>
           <w:rFonts w:ascii="Liberation Serif" w:hAnsi="Liberation Serif" w:eastAsia="DejaVu Sans" w:cs="DejaVu Sans"/>
           <w:lang w:val="en-US" w:eastAsia="en-US" w:bidi="en-US"/>
         </w:rPr>
-        <w:t>I removed this because I was waiting to hear what is was more active than ;)</w:t>
+        <w:t>There is not part f to the figure.</w:t>
       </w:r>
     </w:p>
   </w:comment>
-  <w:comment w:id="54" w:author="Samuel Robinson" w:date="2020-10-21T13:57:18Z" w:initials="SR">
+  <w:comment w:id="49" w:author="Samuel Robinson" w:date="2020-10-21T16:53:18Z" w:initials="SR">
     <w:p>
       <w:r>
         <w:rPr>
@@ -19273,7 +19306,7 @@
           <w:em w:val="none"/>
           <w:lang w:bidi="ar-SA" w:eastAsia="en-US" w:val="en-US"/>
         </w:rPr>
-        <w:t>Reply to Vickruck, Jessica (09/29/2020, 15:31): "..."</w:t>
+        <w:t>Reply to Vickruck, Jessica (09/29/2020, 11:09): "..."</w:t>
       </w:r>
     </w:p>
     <w:p>
@@ -19287,18 +19320,18 @@
       </w:r>
     </w:p>
   </w:comment>
-  <w:comment w:id="55" w:author="Vickruck, Jessica" w:date="2020-09-29T15:32:00Z" w:initials="VJ">
+  <w:comment w:id="48" w:author="Vickruck, Jessica" w:date="2020-09-29T11:17:00Z" w:initials="VJ">
     <w:p>
       <w:r>
         <w:rPr>
           <w:rFonts w:ascii="Liberation Serif" w:hAnsi="Liberation Serif" w:eastAsia="DejaVu Sans" w:cs="DejaVu Sans"/>
           <w:lang w:val="en-US" w:eastAsia="en-US" w:bidi="en-US"/>
         </w:rPr>
-        <w:t>I think I know what you mean here, but biologically roads can’t be actual habitat (unless you really think that they are living on the roads!)</w:t>
+        <w:t>Panel D on ParDisdLandscape is “Woodland” and in ParMoeLandscape is “Pulse Effect”, but either is trees and shrubs.</w:t>
       </w:r>
     </w:p>
   </w:comment>
-  <w:comment w:id="56" w:author="Samuel Robinson" w:date="2020-10-21T13:58:07Z" w:initials="SR">
+  <w:comment w:id="50" w:author="Samuel Robinson" w:date="2020-10-21T16:56:31Z" w:initials="SR">
     <w:p>
       <w:r>
         <w:rPr>
@@ -19327,7 +19360,7 @@
           <w:em w:val="none"/>
           <w:lang w:bidi="ar-SA" w:eastAsia="en-US" w:val="en-US"/>
         </w:rPr>
-        <w:t>Reply to Vickruck, Jessica (09/29/2020, 15:32): "..."</w:t>
+        <w:t>Reply to Vickruck, Jessica (09/29/2020, 11:17): "..."</w:t>
       </w:r>
     </w:p>
     <w:p>
@@ -19337,37 +19370,22 @@
           <w:sz w:val="20"/>
           <w:lang w:val="en-US" w:eastAsia="en-US" w:bidi="ar-SA"/>
         </w:rPr>
-        <w:t>Changed</w:t>
+        <w:t>Fixed</w:t>
       </w:r>
     </w:p>
   </w:comment>
-  <w:comment w:id="57" w:author="Vickruck, Jessica" w:date="2020-09-29T15:33:00Z" w:initials="VJ">
+  <w:comment w:id="51" w:author="Vickruck, Jessica" w:date="2020-09-29T11:22:00Z" w:initials="VJ">
     <w:p>
       <w:r>
         <w:rPr>
           <w:rFonts w:ascii="Liberation Serif" w:hAnsi="Liberation Serif" w:eastAsia="DejaVu Sans" w:cs="DejaVu Sans"/>
           <w:lang w:val="en-US" w:eastAsia="en-US" w:bidi="en-US"/>
         </w:rPr>
-        <w:t xml:space="preserve">Perhaps remind your reader that </w:t>
-      </w:r>
-      <w:r>
-        <w:rPr>
-          <w:rFonts w:ascii="Liberation Serif" w:hAnsi="Liberation Serif" w:eastAsia="DejaVu Sans" w:cs="DejaVu Sans"/>
-          <w:i/>
-          <w:lang w:val="en-US" w:eastAsia="en-US" w:bidi="en-US"/>
-        </w:rPr>
-        <w:t xml:space="preserve">Pardosa </w:t>
-      </w:r>
-      <w:r>
-        <w:rPr>
-          <w:rFonts w:ascii="Liberation Serif" w:hAnsi="Liberation Serif" w:eastAsia="DejaVu Sans" w:cs="DejaVu Sans"/>
-          <w:lang w:val="en-US" w:eastAsia="en-US" w:bidi="en-US"/>
-        </w:rPr>
-        <w:t>is in the family Lycosidae (most won’t know I don’t think).</w:t>
+        <w:t>I believe this is the first time you have mentioned pivot corners in the manuscript.</w:t>
       </w:r>
     </w:p>
   </w:comment>
-  <w:comment w:id="58" w:author="Samuel Robinson" w:date="2020-10-21T13:58:36Z" w:initials="SR">
+  <w:comment w:id="52" w:author="Samuel Robinson" w:date="2020-10-21T16:56:37Z" w:initials="SR">
     <w:p>
       <w:r>
         <w:rPr>
@@ -19396,7 +19414,7 @@
           <w:em w:val="none"/>
           <w:lang w:bidi="ar-SA" w:eastAsia="en-US" w:val="en-US"/>
         </w:rPr>
-        <w:t>Reply to Vickruck, Jessica (09/29/2020, 15:33): "..."</w:t>
+        <w:t>Reply to Vickruck, Jessica (09/29/2020, 11:22): "..."</w:t>
       </w:r>
     </w:p>
     <w:p>
@@ -19410,29 +19428,18 @@
       </w:r>
     </w:p>
   </w:comment>
-  <w:comment w:id="60" w:author="Paul Galpern" w:date="2020-09-18T13:42:00Z" w:initials="PG">
-    <w:p>
-      <w:r>
-        <w:rPr>
-          <w:rFonts w:ascii="Liberation Serif" w:hAnsi="Liberation Serif" w:eastAsia="Segoe UI" w:cs="Tahoma"/>
-          <w:lang w:val="en-US" w:eastAsia="en-US" w:bidi="en-US"/>
-        </w:rPr>
-        <w:t>For J. Appl Ecology you need a full paragraph considering the applied implications of your results. What should farmers/land managers do? I think a generic implication is that in designing heterogeneous farmland mosaics, consideration needs to be given to the timing of use of habitats to ensure that there is heterogeneity in both space and time.  Eseentially we need to add a dimension to what we mean by farmland heterogeneity: not just distribution of habitat in space, but also variability in when that habitat comes “online” as either a refuge, reservoir, or food source for beneficial arthropods. One source of this heterogeneity could of course by crop diversity, given different phenologies of crops, but it can also be a variety of land covers that implicitly will have different phenologies in their vegetation covers and therefore in the prey species they attract.</w:t>
-      </w:r>
-    </w:p>
-  </w:comment>
-  <w:comment w:id="59" w:author="Vickruck, Jessica" w:date="2020-09-29T15:37:00Z" w:initials="VJ">
+  <w:comment w:id="53" w:author="Vickruck, Jessica" w:date="2020-09-29T11:24:00Z" w:initials="VJ">
     <w:p>
       <w:r>
         <w:rPr>
           <w:rFonts w:ascii="Liberation Serif" w:hAnsi="Liberation Serif" w:eastAsia="DejaVu Sans" w:cs="DejaVu Sans"/>
           <w:lang w:val="en-US" w:eastAsia="en-US" w:bidi="en-US"/>
         </w:rPr>
-        <w:t>Ah I was just coming here to say the same thing! You have done a great job of putting your results in the context of the literature, but what does it all mean biologically?! What should producers be doing to maximize their ecosystem services from these species? (Or is it worth their time??)</w:t>
+        <w:t>I would save this bit for the discussion.</w:t>
       </w:r>
     </w:p>
   </w:comment>
-  <w:comment w:id="61" w:author="Samuel Robinson" w:date="2020-10-21T13:58:43Z" w:initials="SR">
+  <w:comment w:id="54" w:author="Samuel Robinson" w:date="2020-10-21T16:56:42Z" w:initials="SR">
     <w:p>
       <w:r>
         <w:rPr>
@@ -19461,7 +19468,7 @@
           <w:em w:val="none"/>
           <w:lang w:bidi="ar-SA" w:eastAsia="en-US" w:val="en-US"/>
         </w:rPr>
-        <w:t>Reply to Vickruck, Jessica (09/29/2020, 15:37): "..."</w:t>
+        <w:t>Reply to Vickruck, Jessica (09/29/2020, 11:24): "..."</w:t>
       </w:r>
     </w:p>
     <w:p>
@@ -19471,18 +19478,395 @@
           <w:sz w:val="20"/>
           <w:lang w:val="en-US" w:eastAsia="en-US" w:bidi="ar-SA"/>
         </w:rPr>
-        <w:t>Really hard to say whether it’s worth their time, because we don’t know how much predation is going on. However, I’ll give it a shot.</w:t>
+        <w:t>Changed</w:t>
       </w:r>
     </w:p>
   </w:comment>
-  <w:comment w:id="62" w:author="Vickruck, Jessica" w:date="2020-09-29T11:04:00Z" w:initials="VJ">
+  <w:comment w:id="56" w:author="Paul Galpern" w:date="2020-09-18T13:33:00Z" w:initials="PG">
+    <w:p>
+      <w:r>
+        <w:rPr>
+          <w:rFonts w:ascii="Liberation Serif" w:hAnsi="Liberation Serif" w:eastAsia="Segoe UI" w:cs="Tahoma"/>
+          <w:lang w:val="en-US" w:eastAsia="en-US" w:bidi="en-US"/>
+        </w:rPr>
+        <w:t>This is a great table. How did you calculate these variance components, by the way?</w:t>
+      </w:r>
+    </w:p>
+  </w:comment>
+  <w:comment w:id="55" w:author="Vickruck, Jessica" w:date="2020-09-29T10:41:00Z" w:initials="VJ">
     <w:p>
       <w:r>
         <w:rPr>
           <w:rFonts w:ascii="Liberation Serif" w:hAnsi="Liberation Serif" w:eastAsia="DejaVu Sans" w:cs="DejaVu Sans"/>
           <w:lang w:val="en-US" w:eastAsia="en-US" w:bidi="en-US"/>
         </w:rPr>
+        <w:t>I agree, this table is great.</w:t>
+      </w:r>
+    </w:p>
+  </w:comment>
+  <w:comment w:id="57" w:author="Paul Galpern" w:date="2020-09-18T13:34:00Z" w:initials="PG">
+    <w:p>
+      <w:r>
+        <w:rPr>
+          <w:rFonts w:ascii="Liberation Serif" w:hAnsi="Liberation Serif" w:eastAsia="Segoe UI" w:cs="Tahoma"/>
+          <w:lang w:val="en-US" w:eastAsia="en-US" w:bidi="en-US"/>
+        </w:rPr>
+        <w:t>Excellent explanation of the spatial scale dependence of the results, here.</w:t>
+      </w:r>
+    </w:p>
+  </w:comment>
+  <w:comment w:id="58" w:author="Vickruck, Jessica" w:date="2020-09-29T12:41:00Z" w:initials="VJ">
+    <w:p>
+      <w:r>
+        <w:rPr>
+          <w:rFonts w:ascii="Liberation Serif" w:hAnsi="Liberation Serif" w:eastAsia="DejaVu Sans" w:cs="DejaVu Sans"/>
+          <w:lang w:val="en-US" w:eastAsia="en-US" w:bidi="en-US"/>
+        </w:rPr>
+        <w:t xml:space="preserve">Start here </w:t>
+      </w:r>
+    </w:p>
+  </w:comment>
+  <w:comment w:id="59" w:author="Samuel Robinson" w:date="2020-10-21T13:57:09Z" w:initials="SR">
+    <w:p>
+      <w:r>
+        <w:rPr>
+          <w:rFonts w:cs="" w:ascii="Cambria" w:hAnsi="Cambria" w:eastAsia="Cambria"/>
+          <w:b w:val="false"/>
+          <w:bCs w:val="false"/>
+          <w:i/>
+          <w:iCs w:val="false"/>
+          <w:caps w:val="false"/>
+          <w:smallCaps w:val="false"/>
+          <w:strike w:val="false"/>
+          <w:dstrike w:val="false"/>
+          <w:outline w:val="false"/>
+          <w:shadow w:val="false"/>
+          <w:emboss w:val="false"/>
+          <w:imprint w:val="false"/>
+          <w:color w:val="auto"/>
+          <w:spacing w:val="0"/>
+          <w:w w:val="100"/>
+          <w:kern w:val="0"/>
+          <w:position w:val="0"/>
+          <w:sz w:val="16"/>
+          <w:sz w:val="16"/>
+          <w:szCs w:val="24"/>
+          <w:u w:val="none"/>
+          <w:vertAlign w:val="baseline"/>
+          <w:em w:val="none"/>
+          <w:lang w:val="en-US" w:bidi="ar-SA" w:eastAsia="en-US"/>
+        </w:rPr>
+        <w:t>Reply to Vickruck, Jessica (09/29/2020, 12:41): "..."</w:t>
+      </w:r>
+    </w:p>
+    <w:p>
+      <w:r>
+        <w:rPr>
+          <w:rFonts w:ascii="Liberation Serif" w:hAnsi="Liberation Serif" w:eastAsia="DejaVu Sans" w:cs="DejaVu Sans"/>
+          <w:sz w:val="20"/>
+          <w:lang w:val="en-US" w:eastAsia="en-US" w:bidi="ar-SA"/>
+        </w:rPr>
+        <w:t>???</w:t>
+      </w:r>
+    </w:p>
+  </w:comment>
+  <w:comment w:id="60" w:author="Vickruck, Jessica" w:date="2020-09-29T15:31:00Z" w:initials="VJ">
+    <w:p>
+      <w:r>
+        <w:rPr>
+          <w:rFonts w:ascii="Liberation Serif" w:hAnsi="Liberation Serif" w:eastAsia="DejaVu Sans" w:cs="DejaVu Sans"/>
+          <w:lang w:val="en-US" w:eastAsia="en-US" w:bidi="en-US"/>
+        </w:rPr>
+        <w:t>I removed this because I was waiting to hear what is was more active than ;)</w:t>
+      </w:r>
+    </w:p>
+  </w:comment>
+  <w:comment w:id="61" w:author="Samuel Robinson" w:date="2020-10-21T13:57:18Z" w:initials="SR">
+    <w:p>
+      <w:r>
+        <w:rPr>
+          <w:rFonts w:cs="" w:ascii="Cambria" w:hAnsi="Cambria" w:eastAsia="Cambria"/>
+          <w:b w:val="false"/>
+          <w:bCs w:val="false"/>
+          <w:i/>
+          <w:iCs w:val="false"/>
+          <w:caps w:val="false"/>
+          <w:smallCaps w:val="false"/>
+          <w:strike w:val="false"/>
+          <w:dstrike w:val="false"/>
+          <w:outline w:val="false"/>
+          <w:shadow w:val="false"/>
+          <w:emboss w:val="false"/>
+          <w:imprint w:val="false"/>
+          <w:color w:val="auto"/>
+          <w:spacing w:val="0"/>
+          <w:w w:val="100"/>
+          <w:kern w:val="0"/>
+          <w:position w:val="0"/>
+          <w:sz w:val="16"/>
+          <w:sz w:val="16"/>
+          <w:szCs w:val="24"/>
+          <w:u w:val="none"/>
+          <w:vertAlign w:val="baseline"/>
+          <w:em w:val="none"/>
+          <w:lang w:val="en-US" w:bidi="ar-SA" w:eastAsia="en-US"/>
+        </w:rPr>
+        <w:t>Reply to Vickruck, Jessica (09/29/2020, 15:31): "..."</w:t>
+      </w:r>
+    </w:p>
+    <w:p>
+      <w:r>
+        <w:rPr>
+          <w:rFonts w:ascii="Liberation Serif" w:hAnsi="Liberation Serif" w:eastAsia="DejaVu Sans" w:cs="DejaVu Sans"/>
+          <w:sz w:val="20"/>
+          <w:lang w:val="en-US" w:eastAsia="en-US" w:bidi="ar-SA"/>
+        </w:rPr>
+        <w:t>Changed</w:t>
+      </w:r>
+    </w:p>
+  </w:comment>
+  <w:comment w:id="62" w:author="Vickruck, Jessica" w:date="2020-09-29T15:32:00Z" w:initials="VJ">
+    <w:p>
+      <w:r>
+        <w:rPr>
+          <w:rFonts w:ascii="Liberation Serif" w:hAnsi="Liberation Serif" w:eastAsia="DejaVu Sans" w:cs="DejaVu Sans"/>
+          <w:lang w:val="en-US" w:eastAsia="en-US" w:bidi="en-US"/>
+        </w:rPr>
+        <w:t>I think I know what you mean here, but biologically roads can’t be actual habitat (unless you really think that they are living on the roads!)</w:t>
+      </w:r>
+    </w:p>
+  </w:comment>
+  <w:comment w:id="63" w:author="Samuel Robinson" w:date="2020-10-21T13:58:07Z" w:initials="SR">
+    <w:p>
+      <w:r>
+        <w:rPr>
+          <w:rFonts w:cs="" w:ascii="Cambria" w:hAnsi="Cambria" w:eastAsia="Cambria"/>
+          <w:b w:val="false"/>
+          <w:bCs w:val="false"/>
+          <w:i/>
+          <w:iCs w:val="false"/>
+          <w:caps w:val="false"/>
+          <w:smallCaps w:val="false"/>
+          <w:strike w:val="false"/>
+          <w:dstrike w:val="false"/>
+          <w:outline w:val="false"/>
+          <w:shadow w:val="false"/>
+          <w:emboss w:val="false"/>
+          <w:imprint w:val="false"/>
+          <w:color w:val="auto"/>
+          <w:spacing w:val="0"/>
+          <w:w w:val="100"/>
+          <w:kern w:val="0"/>
+          <w:position w:val="0"/>
+          <w:sz w:val="16"/>
+          <w:sz w:val="16"/>
+          <w:szCs w:val="24"/>
+          <w:u w:val="none"/>
+          <w:vertAlign w:val="baseline"/>
+          <w:em w:val="none"/>
+          <w:lang w:val="en-US" w:bidi="ar-SA" w:eastAsia="en-US"/>
+        </w:rPr>
+        <w:t>Reply to Vickruck, Jessica (09/29/2020, 15:32): "..."</w:t>
+      </w:r>
+    </w:p>
+    <w:p>
+      <w:r>
+        <w:rPr>
+          <w:rFonts w:ascii="Liberation Serif" w:hAnsi="Liberation Serif" w:eastAsia="DejaVu Sans" w:cs="DejaVu Sans"/>
+          <w:sz w:val="20"/>
+          <w:lang w:val="en-US" w:eastAsia="en-US" w:bidi="ar-SA"/>
+        </w:rPr>
+        <w:t>Changed</w:t>
+      </w:r>
+    </w:p>
+  </w:comment>
+  <w:comment w:id="64" w:author="Vickruck, Jessica" w:date="2020-09-29T15:33:00Z" w:initials="VJ">
+    <w:p>
+      <w:r>
+        <w:rPr>
+          <w:rFonts w:ascii="Liberation Serif" w:hAnsi="Liberation Serif" w:eastAsia="DejaVu Sans" w:cs="DejaVu Sans"/>
+          <w:lang w:val="en-US" w:eastAsia="en-US" w:bidi="en-US"/>
+        </w:rPr>
+        <w:t xml:space="preserve">Perhaps remind your reader that </w:t>
+      </w:r>
+      <w:r>
+        <w:rPr>
+          <w:rFonts w:ascii="Liberation Serif" w:hAnsi="Liberation Serif" w:eastAsia="DejaVu Sans" w:cs="DejaVu Sans"/>
+          <w:i/>
+          <w:lang w:val="en-US" w:eastAsia="en-US" w:bidi="en-US"/>
+        </w:rPr>
+        <w:t xml:space="preserve">Pardosa </w:t>
+      </w:r>
+      <w:r>
+        <w:rPr>
+          <w:rFonts w:ascii="Liberation Serif" w:hAnsi="Liberation Serif" w:eastAsia="DejaVu Sans" w:cs="DejaVu Sans"/>
+          <w:lang w:val="en-US" w:eastAsia="en-US" w:bidi="en-US"/>
+        </w:rPr>
+        <w:t>is in the family Lycosidae (most won’t know I don’t think).</w:t>
+      </w:r>
+    </w:p>
+  </w:comment>
+  <w:comment w:id="65" w:author="Samuel Robinson" w:date="2020-10-21T13:58:36Z" w:initials="SR">
+    <w:p>
+      <w:r>
+        <w:rPr>
+          <w:rFonts w:cs="" w:ascii="Cambria" w:hAnsi="Cambria" w:eastAsia="Cambria"/>
+          <w:b w:val="false"/>
+          <w:bCs w:val="false"/>
+          <w:i/>
+          <w:iCs w:val="false"/>
+          <w:caps w:val="false"/>
+          <w:smallCaps w:val="false"/>
+          <w:strike w:val="false"/>
+          <w:dstrike w:val="false"/>
+          <w:outline w:val="false"/>
+          <w:shadow w:val="false"/>
+          <w:emboss w:val="false"/>
+          <w:imprint w:val="false"/>
+          <w:color w:val="auto"/>
+          <w:spacing w:val="0"/>
+          <w:w w:val="100"/>
+          <w:kern w:val="0"/>
+          <w:position w:val="0"/>
+          <w:sz w:val="16"/>
+          <w:sz w:val="16"/>
+          <w:szCs w:val="24"/>
+          <w:u w:val="none"/>
+          <w:vertAlign w:val="baseline"/>
+          <w:em w:val="none"/>
+          <w:lang w:val="en-US" w:bidi="ar-SA" w:eastAsia="en-US"/>
+        </w:rPr>
+        <w:t>Reply to Vickruck, Jessica (09/29/2020, 15:33): "..."</w:t>
+      </w:r>
+    </w:p>
+    <w:p>
+      <w:r>
+        <w:rPr>
+          <w:rFonts w:ascii="Liberation Serif" w:hAnsi="Liberation Serif" w:eastAsia="DejaVu Sans" w:cs="DejaVu Sans"/>
+          <w:sz w:val="20"/>
+          <w:lang w:val="en-US" w:eastAsia="en-US" w:bidi="ar-SA"/>
+        </w:rPr>
+        <w:t>Changed</w:t>
+      </w:r>
+    </w:p>
+  </w:comment>
+  <w:comment w:id="67" w:author="Paul Galpern" w:date="2020-09-18T13:42:00Z" w:initials="PG">
+    <w:p>
+      <w:r>
+        <w:rPr>
+          <w:rFonts w:ascii="Liberation Serif" w:hAnsi="Liberation Serif" w:eastAsia="Segoe UI" w:cs="Tahoma"/>
+          <w:lang w:val="en-US" w:eastAsia="en-US" w:bidi="en-US"/>
+        </w:rPr>
+        <w:t>For J. Appl Ecology you need a full paragraph considering the applied implications of your results. What should farmers/land managers do? I think a generic implication is that in designing heterogeneous farmland mosaics, consideration needs to be given to the timing of use of habitats to ensure that there is heterogeneity in both space and time.  Eseentially we need to add a dimension to what we mean by farmland heterogeneity: not just distribution of habitat in space, but also variability in when that habitat comes “online” as either a refuge, reservoir, or food source for beneficial arthropods. One source of this heterogeneity could of course by crop diversity, given different phenologies of crops, but it can also be a variety of land covers that implicitly will have different phenologies in their vegetation covers and therefore in the prey species they attract.</w:t>
+      </w:r>
+    </w:p>
+  </w:comment>
+  <w:comment w:id="66" w:author="Vickruck, Jessica" w:date="2020-09-29T15:37:00Z" w:initials="VJ">
+    <w:p>
+      <w:r>
+        <w:rPr>
+          <w:rFonts w:ascii="Liberation Serif" w:hAnsi="Liberation Serif" w:eastAsia="DejaVu Sans" w:cs="DejaVu Sans"/>
+          <w:lang w:val="en-US" w:eastAsia="en-US" w:bidi="en-US"/>
+        </w:rPr>
+        <w:t>Ah I was just coming here to say the same thing! You have done a great job of putting your results in the context of the literature, but what does it all mean biologically?! What should producers be doing to maximize their ecosystem services from these species? (Or is it worth their time??)</w:t>
+      </w:r>
+    </w:p>
+  </w:comment>
+  <w:comment w:id="68" w:author="Samuel Robinson" w:date="2020-10-21T13:58:43Z" w:initials="SR">
+    <w:p>
+      <w:r>
+        <w:rPr>
+          <w:rFonts w:cs="" w:ascii="Cambria" w:hAnsi="Cambria" w:eastAsia="Cambria"/>
+          <w:b w:val="false"/>
+          <w:bCs w:val="false"/>
+          <w:i/>
+          <w:iCs w:val="false"/>
+          <w:caps w:val="false"/>
+          <w:smallCaps w:val="false"/>
+          <w:strike w:val="false"/>
+          <w:dstrike w:val="false"/>
+          <w:outline w:val="false"/>
+          <w:shadow w:val="false"/>
+          <w:emboss w:val="false"/>
+          <w:imprint w:val="false"/>
+          <w:color w:val="auto"/>
+          <w:spacing w:val="0"/>
+          <w:w w:val="100"/>
+          <w:kern w:val="0"/>
+          <w:position w:val="0"/>
+          <w:sz w:val="16"/>
+          <w:sz w:val="16"/>
+          <w:szCs w:val="24"/>
+          <w:u w:val="none"/>
+          <w:vertAlign w:val="baseline"/>
+          <w:em w:val="none"/>
+          <w:lang w:val="en-US" w:bidi="ar-SA" w:eastAsia="en-US"/>
+        </w:rPr>
+        <w:t>Reply to Vickruck, Jessica (09/29/2020, 15:37): "..."</w:t>
+      </w:r>
+    </w:p>
+    <w:p>
+      <w:r>
+        <w:rPr>
+          <w:rFonts w:ascii="Liberation Serif" w:hAnsi="Liberation Serif" w:eastAsia="DejaVu Sans" w:cs="DejaVu Sans"/>
+          <w:sz w:val="20"/>
+          <w:lang w:val="en-US" w:eastAsia="en-US" w:bidi="ar-SA"/>
+        </w:rPr>
+        <w:t>Really hard to say whether it’s worth their time, because we don’t know how much predation is going on. However, I’ll give it a shot.</w:t>
+      </w:r>
+    </w:p>
+  </w:comment>
+  <w:comment w:id="69" w:author="Vickruck, Jessica" w:date="2020-09-29T11:04:00Z" w:initials="VJ">
+    <w:p>
+      <w:r>
+        <w:rPr>
+          <w:rFonts w:ascii="Liberation Serif" w:hAnsi="Liberation Serif" w:eastAsia="DejaVu Sans" w:cs="DejaVu Sans"/>
+          <w:lang w:val="en-US" w:eastAsia="en-US" w:bidi="en-US"/>
+        </w:rPr>
         <w:t xml:space="preserve">I would suggest flushing these out a bit more. (I know they are only going in the supplemental, but I still would ;) </w:t>
+      </w:r>
+    </w:p>
+  </w:comment>
+  <w:comment w:id="70" w:author="Samuel Robinson" w:date="2020-10-21T17:19:45Z" w:initials="SR">
+    <w:p>
+      <w:r>
+        <w:rPr>
+          <w:rFonts w:eastAsia="Cambria" w:cstheme="minorBidi" w:eastAsiaTheme="minorHAnsi" w:cs="" w:ascii="Cambria" w:hAnsi="Cambria"/>
+          <w:b w:val="false"/>
+          <w:bCs w:val="false"/>
+          <w:i/>
+          <w:iCs w:val="false"/>
+          <w:caps w:val="false"/>
+          <w:smallCaps w:val="false"/>
+          <w:strike w:val="false"/>
+          <w:dstrike w:val="false"/>
+          <w:outline w:val="false"/>
+          <w:shadow w:val="false"/>
+          <w:emboss w:val="false"/>
+          <w:imprint w:val="false"/>
+          <w:color w:val="auto"/>
+          <w:spacing w:val="0"/>
+          <w:w w:val="100"/>
+          <w:kern w:val="0"/>
+          <w:position w:val="0"/>
+          <w:sz w:val="16"/>
+          <w:szCs w:val="24"/>
+          <w:u w:val="none"/>
+          <w:vertAlign w:val="baseline"/>
+          <w:em w:val="none"/>
+          <w:lang w:bidi="ar-SA" w:eastAsia="en-US" w:val="en-US"/>
+        </w:rPr>
+        <w:t>Reply to Vickruck, Jessica (09/29/2020, 11:04): "..."</w:t>
+      </w:r>
+    </w:p>
+    <w:p>
+      <w:r>
+        <w:rPr>
+          <w:rFonts w:ascii="Liberation Serif" w:hAnsi="Liberation Serif" w:eastAsia="DejaVu Sans" w:cs="DejaVu Sans"/>
+          <w:sz w:val="20"/>
+          <w:lang w:val="en-US" w:eastAsia="en-US" w:bidi="ar-SA"/>
+        </w:rPr>
+        <w:t>Changed</w:t>
       </w:r>
     </w:p>
   </w:comment>
@@ -20398,6 +20782,11 @@
     <w:qFormat/>
     <w:rPr/>
   </w:style>
+  <w:style w:type="character" w:styleId="ListLabel3">
+    <w:name w:val="ListLabel 3"/>
+    <w:qFormat/>
+    <w:rPr/>
+  </w:style>
   <w:style w:type="paragraph" w:styleId="Heading" w:customStyle="1">
     <w:name w:val="Heading"/>
     <w:basedOn w:val="Normal"/>

</xml_diff>